<commit_message>
Added all new microservices to the eureka client. Also configured api-gateway to load balance these new services. All works perflectly fine. Just need to work on few logics now. See notes for more todo details.
</commit_message>
<xml_diff>
--- a/Spring Boot 3 Microservice Notes.docx
+++ b/Spring Boot 3 Microservice Notes.docx
@@ -643,6 +643,69 @@
       </w:pPr>
       <w:r>
         <w:t>Fix the logic of when the customer places an order, then we deduct the quantity to the inventory, ONLY IF the order is confirmed or shipped.</w:t>
+      </w:r>
+    </w:p>
+    <w:p>
+      <w:pPr>
+        <w:pStyle w:val="ListParagraph"/>
+        <w:numPr>
+          <w:ilvl w:val="0"/>
+          <w:numId w:val="2"/>
+        </w:numPr>
+      </w:pPr>
+      <w:r>
+        <w:t>Create api-gateway progmmatic code for routes</w:t>
+      </w:r>
+    </w:p>
+    <w:p>
+      <w:pPr>
+        <w:pStyle w:val="ListParagraph"/>
+        <w:numPr>
+          <w:ilvl w:val="0"/>
+          <w:numId w:val="2"/>
+        </w:numPr>
+        <w:rPr>
+          <w:highlight w:val="green"/>
+        </w:rPr>
+      </w:pPr>
+      <w:r>
+        <w:rPr>
+          <w:highlight w:val="green"/>
+        </w:rPr>
+        <w:t>Add order-service, inventory-service, and product-service configurations on config directory, then test calling</w:t>
+      </w:r>
+    </w:p>
+    <w:p>
+      <w:pPr>
+        <w:pStyle w:val="ListParagraph"/>
+        <w:numPr>
+          <w:ilvl w:val="0"/>
+          <w:numId w:val="2"/>
+        </w:numPr>
+      </w:pPr>
+      <w:r>
+        <w:t xml:space="preserve">Register eureka clients </w:t>
+      </w:r>
+      <w:r>
+        <w:t>order-service, inventory-service, and product-service</w:t>
+      </w:r>
+      <w:r>
+        <w:t xml:space="preserve"> to eureka server</w:t>
+      </w:r>
+      <w:r>
+        <w:t xml:space="preserve"> </w:t>
+      </w:r>
+      <w:r>
+        <w:rPr>
+          <w:highlight w:val="yellow"/>
+        </w:rPr>
+        <w:t>(</w:t>
+      </w:r>
+      <w:r>
+        <w:rPr>
+          <w:highlight w:val="yellow"/>
+        </w:rPr>
+        <w:t>work on order-service and product-service not working and not being able to connect to mysql db or db).</w:t>
       </w:r>
     </w:p>
     <w:sectPr>

</xml_diff>